<commit_message>
ajout des requetes bonus
</commit_message>
<xml_diff>
--- a/script_insertion_de_donnees.docx
+++ b/script_insertion_de_donnees.docx
@@ -676,163 +676,163 @@
           <w:sz w:val="22"/>
           <w:shd w:fill="auto" w:val="clear"/>
         </w:rPr>
-        <w:t xml:space="preserve">INSERT INTO village  (num_village, nom_village, nb_huttes, num_province) VALUES ( 1, "Aquilona", 2, 1);</w:t>
-      </w:r>
-    </w:p>
-    <w:p>
-      <w:pPr>
-        <w:spacing w:before="0" w:after="200" w:line="276"/>
-        <w:ind w:right="0" w:left="0" w:firstLine="0"/>
-        <w:jc w:val="left"/>
-        <w:rPr>
-          <w:rFonts w:ascii="Calibri" w:hAnsi="Calibri" w:cs="Calibri" w:eastAsia="Calibri"/>
-          <w:color w:val="auto"/>
-          <w:spacing w:val="0"/>
-          <w:position w:val="0"/>
-          <w:sz w:val="22"/>
-          <w:shd w:fill="auto" w:val="clear"/>
-        </w:rPr>
-      </w:pPr>
-      <w:r>
-        <w:rPr>
-          <w:rFonts w:ascii="Calibri" w:hAnsi="Calibri" w:cs="Calibri" w:eastAsia="Calibri"/>
-          <w:color w:val="auto"/>
-          <w:spacing w:val="0"/>
-          <w:position w:val="0"/>
-          <w:sz w:val="22"/>
-          <w:shd w:fill="auto" w:val="clear"/>
-        </w:rPr>
-        <w:t xml:space="preserve">INSERT INTO village  (num_village, nom_village, nb_huttes, num_province) VALUES ( 2, "Lutèce", 5, 2);</w:t>
-      </w:r>
-    </w:p>
-    <w:p>
-      <w:pPr>
-        <w:spacing w:before="0" w:after="200" w:line="276"/>
-        <w:ind w:right="0" w:left="0" w:firstLine="0"/>
-        <w:jc w:val="left"/>
-        <w:rPr>
-          <w:rFonts w:ascii="Calibri" w:hAnsi="Calibri" w:cs="Calibri" w:eastAsia="Calibri"/>
-          <w:color w:val="auto"/>
-          <w:spacing w:val="0"/>
-          <w:position w:val="0"/>
-          <w:sz w:val="22"/>
-          <w:shd w:fill="auto" w:val="clear"/>
-        </w:rPr>
-      </w:pPr>
-      <w:r>
-        <w:rPr>
-          <w:rFonts w:ascii="Calibri" w:hAnsi="Calibri" w:cs="Calibri" w:eastAsia="Calibri"/>
-          <w:color w:val="auto"/>
-          <w:spacing w:val="0"/>
-          <w:position w:val="0"/>
-          <w:sz w:val="22"/>
-          <w:shd w:fill="auto" w:val="clear"/>
-        </w:rPr>
-        <w:t xml:space="preserve">INSERT INTO village  (num_village, nom_village, nb_huttes, num_province) VALUES ( 3,"Aginum", 3, 3);</w:t>
-      </w:r>
-    </w:p>
-    <w:p>
-      <w:pPr>
-        <w:spacing w:before="0" w:after="200" w:line="276"/>
-        <w:ind w:right="0" w:left="0" w:firstLine="0"/>
-        <w:jc w:val="left"/>
-        <w:rPr>
-          <w:rFonts w:ascii="Calibri" w:hAnsi="Calibri" w:cs="Calibri" w:eastAsia="Calibri"/>
-          <w:color w:val="auto"/>
-          <w:spacing w:val="0"/>
-          <w:position w:val="0"/>
-          <w:sz w:val="22"/>
-          <w:shd w:fill="auto" w:val="clear"/>
-        </w:rPr>
-      </w:pPr>
-      <w:r>
-        <w:rPr>
-          <w:rFonts w:ascii="Calibri" w:hAnsi="Calibri" w:cs="Calibri" w:eastAsia="Calibri"/>
-          <w:color w:val="auto"/>
-          <w:spacing w:val="0"/>
-          <w:position w:val="0"/>
-          <w:sz w:val="22"/>
-          <w:shd w:fill="auto" w:val="clear"/>
-        </w:rPr>
-        <w:t xml:space="preserve">INSERT INTO village  (num_village, nom_village, nb_huttes, num_province) VALUES ( 4,"Calendes Aquae", 2, 2);</w:t>
-      </w:r>
-    </w:p>
-    <w:p>
-      <w:pPr>
-        <w:spacing w:before="0" w:after="200" w:line="276"/>
-        <w:ind w:right="0" w:left="0" w:firstLine="0"/>
-        <w:jc w:val="left"/>
-        <w:rPr>
-          <w:rFonts w:ascii="Calibri" w:hAnsi="Calibri" w:cs="Calibri" w:eastAsia="Calibri"/>
-          <w:color w:val="auto"/>
-          <w:spacing w:val="0"/>
-          <w:position w:val="0"/>
-          <w:sz w:val="22"/>
-          <w:shd w:fill="auto" w:val="clear"/>
-        </w:rPr>
-      </w:pPr>
-      <w:r>
-        <w:rPr>
-          <w:rFonts w:ascii="Calibri" w:hAnsi="Calibri" w:cs="Calibri" w:eastAsia="Calibri"/>
-          <w:color w:val="auto"/>
-          <w:spacing w:val="0"/>
-          <w:position w:val="0"/>
-          <w:sz w:val="22"/>
-          <w:shd w:fill="auto" w:val="clear"/>
-        </w:rPr>
-        <w:t xml:space="preserve">INSERT INTO village  (num_village, nom_village, nb_huttes, num_province) VALUES ( 5,"Condate", 8, 1);</w:t>
-      </w:r>
-    </w:p>
-    <w:p>
-      <w:pPr>
-        <w:spacing w:before="0" w:after="200" w:line="276"/>
-        <w:ind w:right="0" w:left="0" w:firstLine="0"/>
-        <w:jc w:val="left"/>
-        <w:rPr>
-          <w:rFonts w:ascii="Calibri" w:hAnsi="Calibri" w:cs="Calibri" w:eastAsia="Calibri"/>
-          <w:color w:val="auto"/>
-          <w:spacing w:val="0"/>
-          <w:position w:val="0"/>
-          <w:sz w:val="22"/>
-          <w:shd w:fill="auto" w:val="clear"/>
-        </w:rPr>
-      </w:pPr>
-      <w:r>
-        <w:rPr>
-          <w:rFonts w:ascii="Calibri" w:hAnsi="Calibri" w:cs="Calibri" w:eastAsia="Calibri"/>
-          <w:color w:val="auto"/>
-          <w:spacing w:val="0"/>
-          <w:position w:val="0"/>
-          <w:sz w:val="22"/>
-          <w:shd w:fill="auto" w:val="clear"/>
-        </w:rPr>
-        <w:t xml:space="preserve">INSERT INTO village  (num_village, nom_village, nb_huttes, num_province) VALUES ( 6, "Gergovie", 5, 3);</w:t>
-      </w:r>
-    </w:p>
-    <w:p>
-      <w:pPr>
-        <w:spacing w:before="0" w:after="200" w:line="276"/>
-        <w:ind w:right="0" w:left="0" w:firstLine="0"/>
-        <w:jc w:val="left"/>
-        <w:rPr>
-          <w:rFonts w:ascii="Calibri" w:hAnsi="Calibri" w:cs="Calibri" w:eastAsia="Calibri"/>
-          <w:color w:val="auto"/>
-          <w:spacing w:val="0"/>
-          <w:position w:val="0"/>
-          <w:sz w:val="22"/>
-          <w:shd w:fill="auto" w:val="clear"/>
-        </w:rPr>
-      </w:pPr>
-      <w:r>
-        <w:rPr>
-          <w:rFonts w:ascii="Calibri" w:hAnsi="Calibri" w:cs="Calibri" w:eastAsia="Calibri"/>
-          <w:color w:val="auto"/>
-          <w:spacing w:val="0"/>
-          <w:position w:val="0"/>
-          <w:sz w:val="22"/>
-          <w:shd w:fill="auto" w:val="clear"/>
-        </w:rPr>
-        <w:t xml:space="preserve">INSERT INTO village  (num_village, nom_village, nb_huttes, num_province) VALUES ( 7, "Aquae Calidae", 5, 2);</w:t>
+        <w:t xml:space="preserve">INSERT INTO village  (num_village, nom_village, nb_huttes, num_province) VALUES (1,"Aquilona",52,1);</w:t>
+      </w:r>
+    </w:p>
+    <w:p>
+      <w:pPr>
+        <w:spacing w:before="0" w:after="200" w:line="276"/>
+        <w:ind w:right="0" w:left="0" w:firstLine="0"/>
+        <w:jc w:val="left"/>
+        <w:rPr>
+          <w:rFonts w:ascii="Calibri" w:hAnsi="Calibri" w:cs="Calibri" w:eastAsia="Calibri"/>
+          <w:color w:val="auto"/>
+          <w:spacing w:val="0"/>
+          <w:position w:val="0"/>
+          <w:sz w:val="22"/>
+          <w:shd w:fill="auto" w:val="clear"/>
+        </w:rPr>
+      </w:pPr>
+      <w:r>
+        <w:rPr>
+          <w:rFonts w:ascii="Calibri" w:hAnsi="Calibri" w:cs="Calibri" w:eastAsia="Calibri"/>
+          <w:color w:val="auto"/>
+          <w:spacing w:val="0"/>
+          <w:position w:val="0"/>
+          <w:sz w:val="22"/>
+          <w:shd w:fill="auto" w:val="clear"/>
+        </w:rPr>
+        <w:t xml:space="preserve">INSERT INTO village  (num_village, nom_village, nb_huttes, num_province) VALUES (2,"Lutèce",25,2);</w:t>
+      </w:r>
+    </w:p>
+    <w:p>
+      <w:pPr>
+        <w:spacing w:before="0" w:after="200" w:line="276"/>
+        <w:ind w:right="0" w:left="0" w:firstLine="0"/>
+        <w:jc w:val="left"/>
+        <w:rPr>
+          <w:rFonts w:ascii="Calibri" w:hAnsi="Calibri" w:cs="Calibri" w:eastAsia="Calibri"/>
+          <w:color w:val="auto"/>
+          <w:spacing w:val="0"/>
+          <w:position w:val="0"/>
+          <w:sz w:val="22"/>
+          <w:shd w:fill="auto" w:val="clear"/>
+        </w:rPr>
+      </w:pPr>
+      <w:r>
+        <w:rPr>
+          <w:rFonts w:ascii="Calibri" w:hAnsi="Calibri" w:cs="Calibri" w:eastAsia="Calibri"/>
+          <w:color w:val="auto"/>
+          <w:spacing w:val="0"/>
+          <w:position w:val="0"/>
+          <w:sz w:val="22"/>
+          <w:shd w:fill="auto" w:val="clear"/>
+        </w:rPr>
+        <w:t xml:space="preserve">INSERT INTO village  (num_village, nom_village, nb_huttes, num_province) VALUES (3,"Aginum",33,3);</w:t>
+      </w:r>
+    </w:p>
+    <w:p>
+      <w:pPr>
+        <w:spacing w:before="0" w:after="200" w:line="276"/>
+        <w:ind w:right="0" w:left="0" w:firstLine="0"/>
+        <w:jc w:val="left"/>
+        <w:rPr>
+          <w:rFonts w:ascii="Calibri" w:hAnsi="Calibri" w:cs="Calibri" w:eastAsia="Calibri"/>
+          <w:color w:val="auto"/>
+          <w:spacing w:val="0"/>
+          <w:position w:val="0"/>
+          <w:sz w:val="22"/>
+          <w:shd w:fill="auto" w:val="clear"/>
+        </w:rPr>
+      </w:pPr>
+      <w:r>
+        <w:rPr>
+          <w:rFonts w:ascii="Calibri" w:hAnsi="Calibri" w:cs="Calibri" w:eastAsia="Calibri"/>
+          <w:color w:val="auto"/>
+          <w:spacing w:val="0"/>
+          <w:position w:val="0"/>
+          <w:sz w:val="22"/>
+          <w:shd w:fill="auto" w:val="clear"/>
+        </w:rPr>
+        <w:t xml:space="preserve">INSERT INTO village  (num_village, nom_village, nb_huttes, num_province) VALUES (4,"Calendes Aquae",42,2);</w:t>
+      </w:r>
+    </w:p>
+    <w:p>
+      <w:pPr>
+        <w:spacing w:before="0" w:after="200" w:line="276"/>
+        <w:ind w:right="0" w:left="0" w:firstLine="0"/>
+        <w:jc w:val="left"/>
+        <w:rPr>
+          <w:rFonts w:ascii="Calibri" w:hAnsi="Calibri" w:cs="Calibri" w:eastAsia="Calibri"/>
+          <w:color w:val="auto"/>
+          <w:spacing w:val="0"/>
+          <w:position w:val="0"/>
+          <w:sz w:val="22"/>
+          <w:shd w:fill="auto" w:val="clear"/>
+        </w:rPr>
+      </w:pPr>
+      <w:r>
+        <w:rPr>
+          <w:rFonts w:ascii="Calibri" w:hAnsi="Calibri" w:cs="Calibri" w:eastAsia="Calibri"/>
+          <w:color w:val="auto"/>
+          <w:spacing w:val="0"/>
+          <w:position w:val="0"/>
+          <w:sz w:val="22"/>
+          <w:shd w:fill="auto" w:val="clear"/>
+        </w:rPr>
+        <w:t xml:space="preserve">INSERT INTO village  (num_village, nom_village, nb_huttes, num_province) VALUES (5,"Condate",38,1);</w:t>
+      </w:r>
+    </w:p>
+    <w:p>
+      <w:pPr>
+        <w:spacing w:before="0" w:after="200" w:line="276"/>
+        <w:ind w:right="0" w:left="0" w:firstLine="0"/>
+        <w:jc w:val="left"/>
+        <w:rPr>
+          <w:rFonts w:ascii="Calibri" w:hAnsi="Calibri" w:cs="Calibri" w:eastAsia="Calibri"/>
+          <w:color w:val="auto"/>
+          <w:spacing w:val="0"/>
+          <w:position w:val="0"/>
+          <w:sz w:val="22"/>
+          <w:shd w:fill="auto" w:val="clear"/>
+        </w:rPr>
+      </w:pPr>
+      <w:r>
+        <w:rPr>
+          <w:rFonts w:ascii="Calibri" w:hAnsi="Calibri" w:cs="Calibri" w:eastAsia="Calibri"/>
+          <w:color w:val="auto"/>
+          <w:spacing w:val="0"/>
+          <w:position w:val="0"/>
+          <w:sz w:val="22"/>
+          <w:shd w:fill="auto" w:val="clear"/>
+        </w:rPr>
+        <w:t xml:space="preserve">INSERT INTO village  (num_village, nom_village, nb_huttes, num_province) VALUES (6,"Gergovie",55,3);</w:t>
+      </w:r>
+    </w:p>
+    <w:p>
+      <w:pPr>
+        <w:spacing w:before="0" w:after="200" w:line="276"/>
+        <w:ind w:right="0" w:left="0" w:firstLine="0"/>
+        <w:jc w:val="left"/>
+        <w:rPr>
+          <w:rFonts w:ascii="Calibri" w:hAnsi="Calibri" w:cs="Calibri" w:eastAsia="Calibri"/>
+          <w:color w:val="auto"/>
+          <w:spacing w:val="0"/>
+          <w:position w:val="0"/>
+          <w:sz w:val="22"/>
+          <w:shd w:fill="auto" w:val="clear"/>
+        </w:rPr>
+      </w:pPr>
+      <w:r>
+        <w:rPr>
+          <w:rFonts w:ascii="Calibri" w:hAnsi="Calibri" w:cs="Calibri" w:eastAsia="Calibri"/>
+          <w:color w:val="auto"/>
+          <w:spacing w:val="0"/>
+          <w:position w:val="0"/>
+          <w:sz w:val="22"/>
+          <w:shd w:fill="auto" w:val="clear"/>
+        </w:rPr>
+        <w:t xml:space="preserve">INSERT INTO village  (num_village, nom_village, nb_huttes, num_province) VALUES (7,"Aquae Calidae",35,2);</w:t>
       </w:r>
     </w:p>
     <w:p>
@@ -1568,401 +1568,137 @@
           <w:sz w:val="22"/>
           <w:shd w:fill="auto" w:val="clear"/>
         </w:rPr>
-        <w:t xml:space="preserve">INSERT INTO </w:t>
-      </w:r>
-      <w:r>
-        <w:rPr>
-          <w:rFonts w:ascii="Calibri" w:hAnsi="Calibri" w:cs="Calibri" w:eastAsia="Calibri"/>
-          <w:color w:val="auto"/>
-          <w:spacing w:val="0"/>
-          <w:position w:val="0"/>
-          <w:sz w:val="22"/>
-          <w:shd w:fill="auto" w:val="clear"/>
-        </w:rPr>
-        <w:t xml:space="preserve">fabriquer </w:t>
-      </w:r>
-      <w:r>
-        <w:rPr>
-          <w:rFonts w:ascii="Calibri" w:hAnsi="Calibri" w:cs="Calibri" w:eastAsia="Calibri"/>
-          <w:color w:val="auto"/>
-          <w:spacing w:val="0"/>
-          <w:position w:val="0"/>
-          <w:sz w:val="22"/>
-          <w:shd w:fill="auto" w:val="clear"/>
-        </w:rPr>
-        <w:t xml:space="preserve">(num_potion, </w:t>
-      </w:r>
-      <w:r>
-        <w:rPr>
-          <w:rFonts w:ascii="Calibri" w:hAnsi="Calibri" w:cs="Calibri" w:eastAsia="Calibri"/>
-          <w:color w:val="auto"/>
-          <w:spacing w:val="0"/>
-          <w:position w:val="0"/>
-          <w:sz w:val="22"/>
-          <w:shd w:fill="auto" w:val="clear"/>
-        </w:rPr>
-        <w:t xml:space="preserve">num_hab</w:t>
-      </w:r>
-      <w:r>
-        <w:rPr>
-          <w:rFonts w:ascii="Calibri" w:hAnsi="Calibri" w:cs="Calibri" w:eastAsia="Calibri"/>
-          <w:color w:val="auto"/>
-          <w:spacing w:val="0"/>
-          <w:position w:val="0"/>
-          <w:sz w:val="22"/>
-          <w:shd w:fill="auto" w:val="clear"/>
-        </w:rPr>
-        <w:t xml:space="preserve">) VALUES ( 2, 2);</w:t>
-      </w:r>
-    </w:p>
-    <w:p>
-      <w:pPr>
-        <w:spacing w:before="0" w:after="200" w:line="276"/>
-        <w:ind w:right="0" w:left="0" w:firstLine="0"/>
-        <w:jc w:val="left"/>
-        <w:rPr>
-          <w:rFonts w:ascii="Calibri" w:hAnsi="Calibri" w:cs="Calibri" w:eastAsia="Calibri"/>
-          <w:color w:val="auto"/>
-          <w:spacing w:val="0"/>
-          <w:position w:val="0"/>
-          <w:sz w:val="22"/>
-          <w:shd w:fill="auto" w:val="clear"/>
-        </w:rPr>
-      </w:pPr>
-      <w:r>
-        <w:rPr>
-          <w:rFonts w:ascii="Calibri" w:hAnsi="Calibri" w:cs="Calibri" w:eastAsia="Calibri"/>
-          <w:color w:val="auto"/>
-          <w:spacing w:val="0"/>
-          <w:position w:val="0"/>
-          <w:sz w:val="22"/>
-          <w:shd w:fill="auto" w:val="clear"/>
-        </w:rPr>
-        <w:t xml:space="preserve">INSERT INTO </w:t>
-      </w:r>
-      <w:r>
-        <w:rPr>
-          <w:rFonts w:ascii="Calibri" w:hAnsi="Calibri" w:cs="Calibri" w:eastAsia="Calibri"/>
-          <w:color w:val="auto"/>
-          <w:spacing w:val="0"/>
-          <w:position w:val="0"/>
-          <w:sz w:val="22"/>
-          <w:shd w:fill="auto" w:val="clear"/>
-        </w:rPr>
-        <w:t xml:space="preserve">fabriquer </w:t>
-      </w:r>
-      <w:r>
-        <w:rPr>
-          <w:rFonts w:ascii="Calibri" w:hAnsi="Calibri" w:cs="Calibri" w:eastAsia="Calibri"/>
-          <w:color w:val="auto"/>
-          <w:spacing w:val="0"/>
-          <w:position w:val="0"/>
-          <w:sz w:val="22"/>
-          <w:shd w:fill="auto" w:val="clear"/>
-        </w:rPr>
-        <w:t xml:space="preserve">(num_potion, </w:t>
-      </w:r>
-      <w:r>
-        <w:rPr>
-          <w:rFonts w:ascii="Calibri" w:hAnsi="Calibri" w:cs="Calibri" w:eastAsia="Calibri"/>
-          <w:color w:val="auto"/>
-          <w:spacing w:val="0"/>
-          <w:position w:val="0"/>
-          <w:sz w:val="22"/>
-          <w:shd w:fill="auto" w:val="clear"/>
-        </w:rPr>
-        <w:t xml:space="preserve">num_hab</w:t>
-      </w:r>
-      <w:r>
-        <w:rPr>
-          <w:rFonts w:ascii="Calibri" w:hAnsi="Calibri" w:cs="Calibri" w:eastAsia="Calibri"/>
-          <w:color w:val="auto"/>
-          <w:spacing w:val="0"/>
-          <w:position w:val="0"/>
-          <w:sz w:val="22"/>
-          <w:shd w:fill="auto" w:val="clear"/>
-        </w:rPr>
-        <w:t xml:space="preserve">) VALUES ( 3, 3);</w:t>
-      </w:r>
-    </w:p>
-    <w:p>
-      <w:pPr>
-        <w:spacing w:before="0" w:after="200" w:line="276"/>
-        <w:ind w:right="0" w:left="0" w:firstLine="0"/>
-        <w:jc w:val="left"/>
-        <w:rPr>
-          <w:rFonts w:ascii="Calibri" w:hAnsi="Calibri" w:cs="Calibri" w:eastAsia="Calibri"/>
-          <w:color w:val="auto"/>
-          <w:spacing w:val="0"/>
-          <w:position w:val="0"/>
-          <w:sz w:val="22"/>
-          <w:shd w:fill="auto" w:val="clear"/>
-        </w:rPr>
-      </w:pPr>
-      <w:r>
-        <w:rPr>
-          <w:rFonts w:ascii="Calibri" w:hAnsi="Calibri" w:cs="Calibri" w:eastAsia="Calibri"/>
-          <w:color w:val="auto"/>
-          <w:spacing w:val="0"/>
-          <w:position w:val="0"/>
-          <w:sz w:val="22"/>
-          <w:shd w:fill="auto" w:val="clear"/>
-        </w:rPr>
-        <w:t xml:space="preserve">INSERT INTO </w:t>
-      </w:r>
-      <w:r>
-        <w:rPr>
-          <w:rFonts w:ascii="Calibri" w:hAnsi="Calibri" w:cs="Calibri" w:eastAsia="Calibri"/>
-          <w:color w:val="auto"/>
-          <w:spacing w:val="0"/>
-          <w:position w:val="0"/>
-          <w:sz w:val="22"/>
-          <w:shd w:fill="auto" w:val="clear"/>
-        </w:rPr>
-        <w:t xml:space="preserve">fabriquer </w:t>
-      </w:r>
-      <w:r>
-        <w:rPr>
-          <w:rFonts w:ascii="Calibri" w:hAnsi="Calibri" w:cs="Calibri" w:eastAsia="Calibri"/>
-          <w:color w:val="auto"/>
-          <w:spacing w:val="0"/>
-          <w:position w:val="0"/>
-          <w:sz w:val="22"/>
-          <w:shd w:fill="auto" w:val="clear"/>
-        </w:rPr>
-        <w:t xml:space="preserve">(num_potion, </w:t>
-      </w:r>
-      <w:r>
-        <w:rPr>
-          <w:rFonts w:ascii="Calibri" w:hAnsi="Calibri" w:cs="Calibri" w:eastAsia="Calibri"/>
-          <w:color w:val="auto"/>
-          <w:spacing w:val="0"/>
-          <w:position w:val="0"/>
-          <w:sz w:val="22"/>
-          <w:shd w:fill="auto" w:val="clear"/>
-        </w:rPr>
-        <w:t xml:space="preserve">num_hab</w:t>
-      </w:r>
-      <w:r>
-        <w:rPr>
-          <w:rFonts w:ascii="Calibri" w:hAnsi="Calibri" w:cs="Calibri" w:eastAsia="Calibri"/>
-          <w:color w:val="auto"/>
-          <w:spacing w:val="0"/>
-          <w:position w:val="0"/>
-          <w:sz w:val="22"/>
-          <w:shd w:fill="auto" w:val="clear"/>
-        </w:rPr>
-        <w:t xml:space="preserve">) VALUES ( 4, 4);</w:t>
-      </w:r>
-    </w:p>
-    <w:p>
-      <w:pPr>
-        <w:spacing w:before="0" w:after="200" w:line="276"/>
-        <w:ind w:right="0" w:left="0" w:firstLine="0"/>
-        <w:jc w:val="left"/>
-        <w:rPr>
-          <w:rFonts w:ascii="Calibri" w:hAnsi="Calibri" w:cs="Calibri" w:eastAsia="Calibri"/>
-          <w:color w:val="auto"/>
-          <w:spacing w:val="0"/>
-          <w:position w:val="0"/>
-          <w:sz w:val="22"/>
-          <w:shd w:fill="auto" w:val="clear"/>
-        </w:rPr>
-      </w:pPr>
-      <w:r>
-        <w:rPr>
-          <w:rFonts w:ascii="Calibri" w:hAnsi="Calibri" w:cs="Calibri" w:eastAsia="Calibri"/>
-          <w:color w:val="auto"/>
-          <w:spacing w:val="0"/>
-          <w:position w:val="0"/>
-          <w:sz w:val="22"/>
-          <w:shd w:fill="auto" w:val="clear"/>
-        </w:rPr>
-        <w:t xml:space="preserve">INSERT INTO </w:t>
-      </w:r>
-      <w:r>
-        <w:rPr>
-          <w:rFonts w:ascii="Calibri" w:hAnsi="Calibri" w:cs="Calibri" w:eastAsia="Calibri"/>
-          <w:color w:val="auto"/>
-          <w:spacing w:val="0"/>
-          <w:position w:val="0"/>
-          <w:sz w:val="22"/>
-          <w:shd w:fill="auto" w:val="clear"/>
-        </w:rPr>
-        <w:t xml:space="preserve">fabriquer </w:t>
-      </w:r>
-      <w:r>
-        <w:rPr>
-          <w:rFonts w:ascii="Calibri" w:hAnsi="Calibri" w:cs="Calibri" w:eastAsia="Calibri"/>
-          <w:color w:val="auto"/>
-          <w:spacing w:val="0"/>
-          <w:position w:val="0"/>
-          <w:sz w:val="22"/>
-          <w:shd w:fill="auto" w:val="clear"/>
-        </w:rPr>
-        <w:t xml:space="preserve">(num_potion, </w:t>
-      </w:r>
-      <w:r>
-        <w:rPr>
-          <w:rFonts w:ascii="Calibri" w:hAnsi="Calibri" w:cs="Calibri" w:eastAsia="Calibri"/>
-          <w:color w:val="auto"/>
-          <w:spacing w:val="0"/>
-          <w:position w:val="0"/>
-          <w:sz w:val="22"/>
-          <w:shd w:fill="auto" w:val="clear"/>
-        </w:rPr>
-        <w:t xml:space="preserve">num_hab</w:t>
-      </w:r>
-      <w:r>
-        <w:rPr>
-          <w:rFonts w:ascii="Calibri" w:hAnsi="Calibri" w:cs="Calibri" w:eastAsia="Calibri"/>
-          <w:color w:val="auto"/>
-          <w:spacing w:val="0"/>
-          <w:position w:val="0"/>
-          <w:sz w:val="22"/>
-          <w:shd w:fill="auto" w:val="clear"/>
-        </w:rPr>
-        <w:t xml:space="preserve">) VALUES ( 4, 6);</w:t>
-      </w:r>
-    </w:p>
-    <w:p>
-      <w:pPr>
-        <w:spacing w:before="0" w:after="200" w:line="276"/>
-        <w:ind w:right="0" w:left="0" w:firstLine="0"/>
-        <w:jc w:val="left"/>
-        <w:rPr>
-          <w:rFonts w:ascii="Calibri" w:hAnsi="Calibri" w:cs="Calibri" w:eastAsia="Calibri"/>
-          <w:color w:val="auto"/>
-          <w:spacing w:val="0"/>
-          <w:position w:val="0"/>
-          <w:sz w:val="22"/>
-          <w:shd w:fill="auto" w:val="clear"/>
-        </w:rPr>
-      </w:pPr>
-      <w:r>
-        <w:rPr>
-          <w:rFonts w:ascii="Calibri" w:hAnsi="Calibri" w:cs="Calibri" w:eastAsia="Calibri"/>
-          <w:color w:val="auto"/>
-          <w:spacing w:val="0"/>
-          <w:position w:val="0"/>
-          <w:sz w:val="22"/>
-          <w:shd w:fill="auto" w:val="clear"/>
-        </w:rPr>
-        <w:t xml:space="preserve">INSERT INTO </w:t>
-      </w:r>
-      <w:r>
-        <w:rPr>
-          <w:rFonts w:ascii="Calibri" w:hAnsi="Calibri" w:cs="Calibri" w:eastAsia="Calibri"/>
-          <w:color w:val="auto"/>
-          <w:spacing w:val="0"/>
-          <w:position w:val="0"/>
-          <w:sz w:val="22"/>
-          <w:shd w:fill="auto" w:val="clear"/>
-        </w:rPr>
-        <w:t xml:space="preserve">fabriquer </w:t>
-      </w:r>
-      <w:r>
-        <w:rPr>
-          <w:rFonts w:ascii="Calibri" w:hAnsi="Calibri" w:cs="Calibri" w:eastAsia="Calibri"/>
-          <w:color w:val="auto"/>
-          <w:spacing w:val="0"/>
-          <w:position w:val="0"/>
-          <w:sz w:val="22"/>
-          <w:shd w:fill="auto" w:val="clear"/>
-        </w:rPr>
-        <w:t xml:space="preserve">(num_potion, </w:t>
-      </w:r>
-      <w:r>
-        <w:rPr>
-          <w:rFonts w:ascii="Calibri" w:hAnsi="Calibri" w:cs="Calibri" w:eastAsia="Calibri"/>
-          <w:color w:val="auto"/>
-          <w:spacing w:val="0"/>
-          <w:position w:val="0"/>
-          <w:sz w:val="22"/>
-          <w:shd w:fill="auto" w:val="clear"/>
-        </w:rPr>
-        <w:t xml:space="preserve">num_hab</w:t>
-      </w:r>
-      <w:r>
-        <w:rPr>
-          <w:rFonts w:ascii="Calibri" w:hAnsi="Calibri" w:cs="Calibri" w:eastAsia="Calibri"/>
-          <w:color w:val="auto"/>
-          <w:spacing w:val="0"/>
-          <w:position w:val="0"/>
-          <w:sz w:val="22"/>
-          <w:shd w:fill="auto" w:val="clear"/>
-        </w:rPr>
-        <w:t xml:space="preserve">) VALUES ( 5, 2);</w:t>
-      </w:r>
-    </w:p>
-    <w:p>
-      <w:pPr>
-        <w:spacing w:before="0" w:after="200" w:line="276"/>
-        <w:ind w:right="0" w:left="0" w:firstLine="0"/>
-        <w:jc w:val="left"/>
-        <w:rPr>
-          <w:rFonts w:ascii="Calibri" w:hAnsi="Calibri" w:cs="Calibri" w:eastAsia="Calibri"/>
-          <w:color w:val="auto"/>
-          <w:spacing w:val="0"/>
-          <w:position w:val="0"/>
-          <w:sz w:val="22"/>
-          <w:shd w:fill="auto" w:val="clear"/>
-        </w:rPr>
-      </w:pPr>
-      <w:r>
-        <w:rPr>
-          <w:rFonts w:ascii="Calibri" w:hAnsi="Calibri" w:cs="Calibri" w:eastAsia="Calibri"/>
-          <w:color w:val="auto"/>
-          <w:spacing w:val="0"/>
-          <w:position w:val="0"/>
-          <w:sz w:val="22"/>
-          <w:shd w:fill="auto" w:val="clear"/>
-        </w:rPr>
-        <w:t xml:space="preserve">INSERT INTO </w:t>
-      </w:r>
-      <w:r>
-        <w:rPr>
-          <w:rFonts w:ascii="Calibri" w:hAnsi="Calibri" w:cs="Calibri" w:eastAsia="Calibri"/>
-          <w:color w:val="auto"/>
-          <w:spacing w:val="0"/>
-          <w:position w:val="0"/>
-          <w:sz w:val="22"/>
-          <w:shd w:fill="auto" w:val="clear"/>
-        </w:rPr>
-        <w:t xml:space="preserve">fabriquer </w:t>
-      </w:r>
-      <w:r>
-        <w:rPr>
-          <w:rFonts w:ascii="Calibri" w:hAnsi="Calibri" w:cs="Calibri" w:eastAsia="Calibri"/>
-          <w:color w:val="auto"/>
-          <w:spacing w:val="0"/>
-          <w:position w:val="0"/>
-          <w:sz w:val="22"/>
-          <w:shd w:fill="auto" w:val="clear"/>
-        </w:rPr>
-        <w:t xml:space="preserve">(num_potion, </w:t>
-      </w:r>
-      <w:r>
-        <w:rPr>
-          <w:rFonts w:ascii="Calibri" w:hAnsi="Calibri" w:cs="Calibri" w:eastAsia="Calibri"/>
-          <w:color w:val="auto"/>
-          <w:spacing w:val="0"/>
-          <w:position w:val="0"/>
-          <w:sz w:val="22"/>
-          <w:shd w:fill="auto" w:val="clear"/>
-        </w:rPr>
-        <w:t xml:space="preserve">num_hab</w:t>
-      </w:r>
-      <w:r>
-        <w:rPr>
-          <w:rFonts w:ascii="Calibri" w:hAnsi="Calibri" w:cs="Calibri" w:eastAsia="Calibri"/>
-          <w:color w:val="auto"/>
-          <w:spacing w:val="0"/>
-          <w:position w:val="0"/>
-          <w:sz w:val="22"/>
-          <w:shd w:fill="auto" w:val="clear"/>
-        </w:rPr>
-        <w:t xml:space="preserve">) VALUES ( 5, 4);</w:t>
+        <w:t xml:space="preserve">INSERT INTO fabriquer (num_potion, num_hab) VALUES ( 2, 2);</w:t>
+      </w:r>
+    </w:p>
+    <w:p>
+      <w:pPr>
+        <w:spacing w:before="0" w:after="200" w:line="276"/>
+        <w:ind w:right="0" w:left="0" w:firstLine="0"/>
+        <w:jc w:val="left"/>
+        <w:rPr>
+          <w:rFonts w:ascii="Calibri" w:hAnsi="Calibri" w:cs="Calibri" w:eastAsia="Calibri"/>
+          <w:color w:val="auto"/>
+          <w:spacing w:val="0"/>
+          <w:position w:val="0"/>
+          <w:sz w:val="22"/>
+          <w:shd w:fill="auto" w:val="clear"/>
+        </w:rPr>
+      </w:pPr>
+      <w:r>
+        <w:rPr>
+          <w:rFonts w:ascii="Calibri" w:hAnsi="Calibri" w:cs="Calibri" w:eastAsia="Calibri"/>
+          <w:color w:val="auto"/>
+          <w:spacing w:val="0"/>
+          <w:position w:val="0"/>
+          <w:sz w:val="22"/>
+          <w:shd w:fill="auto" w:val="clear"/>
+        </w:rPr>
+        <w:t xml:space="preserve">INSERT INTO fabriquer (num_potion, num_hab) VALUES ( 3, 3);</w:t>
+      </w:r>
+    </w:p>
+    <w:p>
+      <w:pPr>
+        <w:spacing w:before="0" w:after="200" w:line="276"/>
+        <w:ind w:right="0" w:left="0" w:firstLine="0"/>
+        <w:jc w:val="left"/>
+        <w:rPr>
+          <w:rFonts w:ascii="Calibri" w:hAnsi="Calibri" w:cs="Calibri" w:eastAsia="Calibri"/>
+          <w:color w:val="auto"/>
+          <w:spacing w:val="0"/>
+          <w:position w:val="0"/>
+          <w:sz w:val="22"/>
+          <w:shd w:fill="auto" w:val="clear"/>
+        </w:rPr>
+      </w:pPr>
+      <w:r>
+        <w:rPr>
+          <w:rFonts w:ascii="Calibri" w:hAnsi="Calibri" w:cs="Calibri" w:eastAsia="Calibri"/>
+          <w:color w:val="auto"/>
+          <w:spacing w:val="0"/>
+          <w:position w:val="0"/>
+          <w:sz w:val="22"/>
+          <w:shd w:fill="auto" w:val="clear"/>
+        </w:rPr>
+        <w:t xml:space="preserve">INSERT INTO fabriquer (num_potion, num_hab) VALUES ( 4, 4);</w:t>
+      </w:r>
+    </w:p>
+    <w:p>
+      <w:pPr>
+        <w:spacing w:before="0" w:after="200" w:line="276"/>
+        <w:ind w:right="0" w:left="0" w:firstLine="0"/>
+        <w:jc w:val="left"/>
+        <w:rPr>
+          <w:rFonts w:ascii="Calibri" w:hAnsi="Calibri" w:cs="Calibri" w:eastAsia="Calibri"/>
+          <w:color w:val="auto"/>
+          <w:spacing w:val="0"/>
+          <w:position w:val="0"/>
+          <w:sz w:val="22"/>
+          <w:shd w:fill="auto" w:val="clear"/>
+        </w:rPr>
+      </w:pPr>
+      <w:r>
+        <w:rPr>
+          <w:rFonts w:ascii="Calibri" w:hAnsi="Calibri" w:cs="Calibri" w:eastAsia="Calibri"/>
+          <w:color w:val="auto"/>
+          <w:spacing w:val="0"/>
+          <w:position w:val="0"/>
+          <w:sz w:val="22"/>
+          <w:shd w:fill="auto" w:val="clear"/>
+        </w:rPr>
+        <w:t xml:space="preserve">INSERT INTO fabriquer (num_potion, num_hab) VALUES ( 4, 6);</w:t>
+      </w:r>
+    </w:p>
+    <w:p>
+      <w:pPr>
+        <w:spacing w:before="0" w:after="200" w:line="276"/>
+        <w:ind w:right="0" w:left="0" w:firstLine="0"/>
+        <w:jc w:val="left"/>
+        <w:rPr>
+          <w:rFonts w:ascii="Calibri" w:hAnsi="Calibri" w:cs="Calibri" w:eastAsia="Calibri"/>
+          <w:color w:val="auto"/>
+          <w:spacing w:val="0"/>
+          <w:position w:val="0"/>
+          <w:sz w:val="22"/>
+          <w:shd w:fill="auto" w:val="clear"/>
+        </w:rPr>
+      </w:pPr>
+      <w:r>
+        <w:rPr>
+          <w:rFonts w:ascii="Calibri" w:hAnsi="Calibri" w:cs="Calibri" w:eastAsia="Calibri"/>
+          <w:color w:val="auto"/>
+          <w:spacing w:val="0"/>
+          <w:position w:val="0"/>
+          <w:sz w:val="22"/>
+          <w:shd w:fill="auto" w:val="clear"/>
+        </w:rPr>
+        <w:t xml:space="preserve">INSERT INTO fabriquer (num_potion, num_hab) VALUES ( 5, 2);</w:t>
+      </w:r>
+    </w:p>
+    <w:p>
+      <w:pPr>
+        <w:spacing w:before="0" w:after="200" w:line="276"/>
+        <w:ind w:right="0" w:left="0" w:firstLine="0"/>
+        <w:jc w:val="left"/>
+        <w:rPr>
+          <w:rFonts w:ascii="Calibri" w:hAnsi="Calibri" w:cs="Calibri" w:eastAsia="Calibri"/>
+          <w:color w:val="auto"/>
+          <w:spacing w:val="0"/>
+          <w:position w:val="0"/>
+          <w:sz w:val="22"/>
+          <w:shd w:fill="auto" w:val="clear"/>
+        </w:rPr>
+      </w:pPr>
+      <w:r>
+        <w:rPr>
+          <w:rFonts w:ascii="Calibri" w:hAnsi="Calibri" w:cs="Calibri" w:eastAsia="Calibri"/>
+          <w:color w:val="auto"/>
+          <w:spacing w:val="0"/>
+          <w:position w:val="0"/>
+          <w:sz w:val="22"/>
+          <w:shd w:fill="auto" w:val="clear"/>
+        </w:rPr>
+        <w:t xml:space="preserve">INSERT INTO fabriquer (num_potion, num_hab) VALUES ( 5, 4);</w:t>
       </w:r>
     </w:p>
     <w:p>
@@ -2906,59 +2642,59 @@
           <w:sz w:val="22"/>
           <w:shd w:fill="auto" w:val="clear"/>
         </w:rPr>
-        <w:t xml:space="preserve">INSERT INTO resserre (num_resserre , nom_resserre , superficie, num_village) VALUES ( 1, "Albinus", 0, 4);</w:t>
-      </w:r>
-    </w:p>
-    <w:p>
-      <w:pPr>
-        <w:spacing w:before="0" w:after="200" w:line="276"/>
-        <w:ind w:right="0" w:left="0" w:firstLine="0"/>
-        <w:jc w:val="left"/>
-        <w:rPr>
-          <w:rFonts w:ascii="Calibri" w:hAnsi="Calibri" w:cs="Calibri" w:eastAsia="Calibri"/>
-          <w:color w:val="auto"/>
-          <w:spacing w:val="0"/>
-          <w:position w:val="0"/>
-          <w:sz w:val="22"/>
-          <w:shd w:fill="auto" w:val="clear"/>
-        </w:rPr>
-      </w:pPr>
-      <w:r>
-        <w:rPr>
-          <w:rFonts w:ascii="Calibri" w:hAnsi="Calibri" w:cs="Calibri" w:eastAsia="Calibri"/>
-          <w:color w:val="auto"/>
-          <w:spacing w:val="0"/>
-          <w:position w:val="0"/>
-          <w:sz w:val="22"/>
-          <w:shd w:fill="auto" w:val="clear"/>
-        </w:rPr>
-        <w:t xml:space="preserve">INSERT INTO resserre (num_resserre , nom_resserre , superficie, num_village) VALUES ( 2, "Vercingetorix", 0, 6);</w:t>
-      </w:r>
-    </w:p>
-    <w:p>
-      <w:pPr>
-        <w:spacing w:before="0" w:after="200" w:line="276"/>
-        <w:ind w:right="0" w:left="0" w:firstLine="0"/>
-        <w:jc w:val="left"/>
-        <w:rPr>
-          <w:rFonts w:ascii="Calibri" w:hAnsi="Calibri" w:cs="Calibri" w:eastAsia="Calibri"/>
-          <w:color w:val="auto"/>
-          <w:spacing w:val="0"/>
-          <w:position w:val="0"/>
-          <w:sz w:val="22"/>
-          <w:shd w:fill="auto" w:val="clear"/>
-        </w:rPr>
-      </w:pPr>
-      <w:r>
-        <w:rPr>
-          <w:rFonts w:ascii="Calibri" w:hAnsi="Calibri" w:cs="Calibri" w:eastAsia="Calibri"/>
-          <w:color w:val="auto"/>
-          <w:spacing w:val="0"/>
-          <w:position w:val="0"/>
-          <w:sz w:val="22"/>
-          <w:shd w:fill="auto" w:val="clear"/>
-        </w:rPr>
-        <w:t xml:space="preserve">INSERT INTO resserre (num_resserre , nom_resserre , superficie, num_village) VALUES ( 3, "Sintrof", 5, 1);</w:t>
+        <w:t xml:space="preserve">INSERT INTO resserre (num_resserre , nom_resserre , superficie, num_village) VALUES ( 1, "Albinus", 720, 4);</w:t>
+      </w:r>
+    </w:p>
+    <w:p>
+      <w:pPr>
+        <w:spacing w:before="0" w:after="200" w:line="276"/>
+        <w:ind w:right="0" w:left="0" w:firstLine="0"/>
+        <w:jc w:val="left"/>
+        <w:rPr>
+          <w:rFonts w:ascii="Calibri" w:hAnsi="Calibri" w:cs="Calibri" w:eastAsia="Calibri"/>
+          <w:color w:val="auto"/>
+          <w:spacing w:val="0"/>
+          <w:position w:val="0"/>
+          <w:sz w:val="22"/>
+          <w:shd w:fill="auto" w:val="clear"/>
+        </w:rPr>
+      </w:pPr>
+      <w:r>
+        <w:rPr>
+          <w:rFonts w:ascii="Calibri" w:hAnsi="Calibri" w:cs="Calibri" w:eastAsia="Calibri"/>
+          <w:color w:val="auto"/>
+          <w:spacing w:val="0"/>
+          <w:position w:val="0"/>
+          <w:sz w:val="22"/>
+          <w:shd w:fill="auto" w:val="clear"/>
+        </w:rPr>
+        <w:t xml:space="preserve">INSERT INTO resserre (num_resserre , nom_resserre , superficie, num_village) VALUES ( 2, "Vercingetorix", 500, 6);</w:t>
+      </w:r>
+    </w:p>
+    <w:p>
+      <w:pPr>
+        <w:spacing w:before="0" w:after="200" w:line="276"/>
+        <w:ind w:right="0" w:left="0" w:firstLine="0"/>
+        <w:jc w:val="left"/>
+        <w:rPr>
+          <w:rFonts w:ascii="Calibri" w:hAnsi="Calibri" w:cs="Calibri" w:eastAsia="Calibri"/>
+          <w:color w:val="auto"/>
+          <w:spacing w:val="0"/>
+          <w:position w:val="0"/>
+          <w:sz w:val="22"/>
+          <w:shd w:fill="auto" w:val="clear"/>
+        </w:rPr>
+      </w:pPr>
+      <w:r>
+        <w:rPr>
+          <w:rFonts w:ascii="Calibri" w:hAnsi="Calibri" w:cs="Calibri" w:eastAsia="Calibri"/>
+          <w:color w:val="auto"/>
+          <w:spacing w:val="0"/>
+          <w:position w:val="0"/>
+          <w:sz w:val="22"/>
+          <w:shd w:fill="auto" w:val="clear"/>
+        </w:rPr>
+        <w:t xml:space="preserve">INSERT INTO resserre (num_resserre , nom_resserre , superficie, num_village) VALUES ( 3, "Sintrof",895, 1);</w:t>
       </w:r>
     </w:p>
     <w:p>

</xml_diff>